<commit_message>
Update word again again
</commit_message>
<xml_diff>
--- a/ĐỒ ÁN QUẢN LÝ THỨC ĂN NHANH.docx
+++ b/ĐỒ ÁN QUẢN LÝ THỨC ĂN NHANH.docx
@@ -18,7 +18,7 @@
           <w:noProof/>
         </w:rPr>
         <w:drawing>
-          <wp:anchor distT="0" distB="0" distL="0" distR="0" simplePos="0" relativeHeight="251660288" behindDoc="1" locked="0" layoutInCell="1" allowOverlap="1" wp14:anchorId="6A49F83A" wp14:editId="34E8D938">
+          <wp:anchor distT="0" distB="0" distL="0" distR="0" simplePos="0" relativeHeight="251660288" behindDoc="1" locked="0" layoutInCell="1" allowOverlap="1" wp14:anchorId="776C47AB" wp14:editId="10067598">
             <wp:simplePos x="0" y="0"/>
             <wp:positionH relativeFrom="column">
               <wp:posOffset>-546100</wp:posOffset>
@@ -97,73 +97,7 @@
           <w:sz w:val="28"/>
           <w:szCs w:val="28"/>
         </w:rPr>
-        <w:t>KHOA C</w:t>
-      </w:r>
-      <w:r>
-        <w:rPr>
-          <w:rFonts w:ascii="Times New Roman" w:eastAsia="Times New Roman" w:hAnsi="Times New Roman" w:cs="Times New Roman"/>
-          <w:b/>
-          <w:bCs/>
-          <w:color w:val="000000"/>
-          <w:sz w:val="28"/>
-          <w:szCs w:val="28"/>
-        </w:rPr>
-        <w:t>Ô</w:t>
-      </w:r>
-      <w:r>
-        <w:rPr>
-          <w:rFonts w:ascii="Times New Roman" w:eastAsia="Times New Roman" w:hAnsi="Times New Roman" w:cs="Times New Roman"/>
-          <w:b/>
-          <w:bCs/>
-          <w:color w:val="000000"/>
-          <w:sz w:val="28"/>
-          <w:szCs w:val="28"/>
-        </w:rPr>
-        <w:t>NG NGH</w:t>
-      </w:r>
-      <w:r>
-        <w:rPr>
-          <w:rFonts w:ascii="Times New Roman" w:eastAsia="Times New Roman" w:hAnsi="Times New Roman" w:cs="Times New Roman"/>
-          <w:b/>
-          <w:bCs/>
-          <w:color w:val="000000"/>
-          <w:sz w:val="28"/>
-          <w:szCs w:val="28"/>
-        </w:rPr>
-        <w:t>Ệ</w:t>
-      </w:r>
-      <w:r>
-        <w:rPr>
-          <w:rFonts w:ascii="Times New Roman" w:eastAsia="Times New Roman" w:hAnsi="Times New Roman" w:cs="Times New Roman"/>
-          <w:b/>
-          <w:bCs/>
-          <w:color w:val="000000"/>
-          <w:sz w:val="28"/>
-          <w:szCs w:val="28"/>
-        </w:rPr>
-        <w:t xml:space="preserve"> TH</w:t>
-      </w:r>
-      <w:r>
-        <w:rPr>
-          <w:rFonts w:ascii="Times New Roman" w:eastAsia="Times New Roman" w:hAnsi="Times New Roman" w:cs="Times New Roman"/>
-          <w:b/>
-          <w:bCs/>
-          <w:color w:val="000000"/>
-          <w:sz w:val="28"/>
-          <w:szCs w:val="28"/>
-        </w:rPr>
-        <w:t>Ô</w:t>
-      </w:r>
-      <w:r>
-        <w:rPr>
-          <w:rFonts w:ascii="Times New Roman" w:eastAsia="Times New Roman" w:hAnsi="Times New Roman" w:cs="Times New Roman"/>
-          <w:b/>
-          <w:bCs/>
-          <w:color w:val="000000"/>
-          <w:sz w:val="28"/>
-          <w:szCs w:val="28"/>
-        </w:rPr>
-        <w:t>NG TIN</w:t>
+        <w:t>KHOA CÔNG NGHỆ THÔNG TIN</w:t>
       </w:r>
     </w:p>
     <w:p>
@@ -246,7 +180,7 @@
           <w:szCs w:val="28"/>
         </w:rPr>
         <w:drawing>
-          <wp:inline distT="0" distB="0" distL="114300" distR="114300" wp14:anchorId="3F709660" wp14:editId="5D45A5CF">
+          <wp:inline distT="0" distB="0" distL="114300" distR="114300" wp14:anchorId="62D9EF1B" wp14:editId="5DB6C310">
             <wp:extent cx="1485900" cy="1432560"/>
             <wp:effectExtent l="0" t="0" r="7620" b="0"/>
             <wp:docPr id="443" name="image55.jpg"/>
@@ -714,31 +648,7 @@
           <w:sz w:val="28"/>
           <w:szCs w:val="28"/>
         </w:rPr>
-        <w:t xml:space="preserve">Giảng viên hướng dẫn: </w:t>
-      </w:r>
-      <w:r>
-        <w:rPr>
-          <w:b/>
-          <w:sz w:val="28"/>
-          <w:szCs w:val="28"/>
-        </w:rPr>
-        <w:t>Th</w:t>
-      </w:r>
-      <w:r>
-        <w:rPr>
-          <w:b/>
-          <w:sz w:val="28"/>
-          <w:szCs w:val="28"/>
-        </w:rPr>
-        <w:t>ầy</w:t>
-      </w:r>
-      <w:r>
-        <w:rPr>
-          <w:b/>
-          <w:sz w:val="28"/>
-          <w:szCs w:val="28"/>
-        </w:rPr>
-        <w:t xml:space="preserve"> </w:t>
+        <w:t xml:space="preserve">Giảng viên hướng dẫn: Thầy </w:t>
       </w:r>
       <w:r>
         <w:rPr>
@@ -913,8 +823,90 @@
           <w:szCs w:val="28"/>
           <w:lang w:val="vi-VN"/>
         </w:rPr>
-        <w:t>Sửa database server và</w:t>
-      </w:r>
+        <w:t>Sửa database server và database name trong file settings.xml trước khi chạy chương trình</w:t>
+      </w:r>
+    </w:p>
+    <w:p>
+      <w:pPr>
+        <w:numPr>
+          <w:ilvl w:val="0"/>
+          <w:numId w:val="1"/>
+        </w:numPr>
+        <w:tabs>
+          <w:tab w:val="clear" w:pos="312"/>
+        </w:tabs>
+        <w:spacing w:line="360" w:lineRule="auto"/>
+        <w:rPr>
+          <w:rFonts w:ascii="Times New Roman" w:hAnsi="Times New Roman" w:cs="Times New Roman"/>
+          <w:b/>
+          <w:bCs/>
+          <w:sz w:val="28"/>
+          <w:szCs w:val="28"/>
+          <w:lang w:val="vi-VN"/>
+        </w:rPr>
+      </w:pPr>
+      <w:r>
+        <w:rPr>
+          <w:rFonts w:ascii="Times New Roman" w:hAnsi="Times New Roman" w:cs="Times New Roman"/>
+          <w:b/>
+          <w:bCs/>
+          <w:sz w:val="28"/>
+          <w:szCs w:val="28"/>
+          <w:lang w:val="vi-VN"/>
+        </w:rPr>
+        <w:t>Giao điện</w:t>
+      </w:r>
+    </w:p>
+    <w:p>
+      <w:pPr>
+        <w:numPr>
+          <w:ilvl w:val="0"/>
+          <w:numId w:val="3"/>
+        </w:numPr>
+        <w:spacing w:line="360" w:lineRule="auto"/>
+        <w:ind w:firstLineChars="100" w:firstLine="280"/>
+        <w:rPr>
+          <w:rFonts w:ascii="Times New Roman" w:hAnsi="Times New Roman" w:cs="Times New Roman"/>
+          <w:i/>
+          <w:iCs/>
+          <w:sz w:val="28"/>
+          <w:szCs w:val="28"/>
+          <w:lang w:val="vi-VN"/>
+        </w:rPr>
+      </w:pPr>
+      <w:r>
+        <w:rPr>
+          <w:rFonts w:ascii="Times New Roman" w:hAnsi="Times New Roman" w:cs="Times New Roman"/>
+          <w:i/>
+          <w:iCs/>
+          <w:sz w:val="28"/>
+          <w:szCs w:val="28"/>
+          <w:lang w:val="vi-VN"/>
+        </w:rPr>
+        <w:t>Đăng nhập</w:t>
+      </w:r>
+    </w:p>
+    <w:p>
+      <w:pPr>
+        <w:spacing w:line="360" w:lineRule="auto"/>
+        <w:jc w:val="center"/>
+        <w:rPr>
+          <w:rFonts w:ascii="Times New Roman" w:hAnsi="Times New Roman" w:cs="Times New Roman"/>
+          <w:sz w:val="28"/>
+          <w:szCs w:val="28"/>
+          <w:lang w:val="vi-VN"/>
+        </w:rPr>
+      </w:pPr>
+    </w:p>
+    <w:p>
+      <w:pPr>
+        <w:spacing w:line="360" w:lineRule="auto"/>
+        <w:jc w:val="center"/>
+        <w:rPr>
+          <w:sz w:val="28"/>
+          <w:szCs w:val="28"/>
+        </w:rPr>
+      </w:pPr>
       <w:r>
         <w:rPr>
           <w:rFonts w:ascii="Times New Roman" w:hAnsi="Times New Roman" w:cs="Times New Roman"/>
@@ -924,7 +916,7 @@
           <w:lang w:val="vi-VN"/>
         </w:rPr>
         <w:drawing>
-          <wp:inline distT="0" distB="0" distL="114300" distR="114300" wp14:anchorId="53F6D43C" wp14:editId="3F38DA10">
+          <wp:inline distT="0" distB="0" distL="114300" distR="114300" wp14:anchorId="13F6520F" wp14:editId="6BB6D19A">
             <wp:extent cx="3536315" cy="3298190"/>
             <wp:effectExtent l="0" t="0" r="14605" b="8890"/>
             <wp:docPr id="10" name="Picture 10" descr="Screenshot (93)"/>
@@ -961,97 +953,6 @@
           </wp:inline>
         </w:drawing>
       </w:r>
-      <w:r>
-        <w:rPr>
-          <w:rFonts w:ascii="Times New Roman" w:hAnsi="Times New Roman" w:cs="Times New Roman"/>
-          <w:sz w:val="28"/>
-          <w:szCs w:val="28"/>
-          <w:lang w:val="vi-VN"/>
-        </w:rPr>
-        <w:t xml:space="preserve"> database name trong file settings.xml trước khi chạy chương trình</w:t>
-      </w:r>
-    </w:p>
-    <w:p>
-      <w:pPr>
-        <w:numPr>
-          <w:ilvl w:val="0"/>
-          <w:numId w:val="1"/>
-        </w:numPr>
-        <w:tabs>
-          <w:tab w:val="clear" w:pos="312"/>
-        </w:tabs>
-        <w:spacing w:line="360" w:lineRule="auto"/>
-        <w:rPr>
-          <w:rFonts w:ascii="Times New Roman" w:hAnsi="Times New Roman" w:cs="Times New Roman"/>
-          <w:b/>
-          <w:bCs/>
-          <w:sz w:val="28"/>
-          <w:szCs w:val="28"/>
-          <w:lang w:val="vi-VN"/>
-        </w:rPr>
-      </w:pPr>
-      <w:r>
-        <w:rPr>
-          <w:rFonts w:ascii="Times New Roman" w:hAnsi="Times New Roman" w:cs="Times New Roman"/>
-          <w:b/>
-          <w:bCs/>
-          <w:sz w:val="28"/>
-          <w:szCs w:val="28"/>
-          <w:lang w:val="vi-VN"/>
-        </w:rPr>
-        <w:t>Giao điện</w:t>
-      </w:r>
-    </w:p>
-    <w:p>
-      <w:pPr>
-        <w:numPr>
-          <w:ilvl w:val="0"/>
-          <w:numId w:val="3"/>
-        </w:numPr>
-        <w:spacing w:line="360" w:lineRule="auto"/>
-        <w:ind w:firstLineChars="100" w:firstLine="280"/>
-        <w:rPr>
-          <w:rFonts w:ascii="Times New Roman" w:hAnsi="Times New Roman" w:cs="Times New Roman"/>
-          <w:i/>
-          <w:iCs/>
-          <w:sz w:val="28"/>
-          <w:szCs w:val="28"/>
-          <w:lang w:val="vi-VN"/>
-        </w:rPr>
-      </w:pPr>
-      <w:r>
-        <w:rPr>
-          <w:rFonts w:ascii="Times New Roman" w:hAnsi="Times New Roman" w:cs="Times New Roman"/>
-          <w:i/>
-          <w:iCs/>
-          <w:sz w:val="28"/>
-          <w:szCs w:val="28"/>
-          <w:lang w:val="vi-VN"/>
-        </w:rPr>
-        <w:t>Đăng nhập</w:t>
-      </w:r>
-    </w:p>
-    <w:p>
-      <w:pPr>
-        <w:spacing w:line="360" w:lineRule="auto"/>
-        <w:jc w:val="center"/>
-        <w:rPr>
-          <w:rFonts w:ascii="Times New Roman" w:hAnsi="Times New Roman" w:cs="Times New Roman"/>
-          <w:sz w:val="28"/>
-          <w:szCs w:val="28"/>
-          <w:lang w:val="vi-VN"/>
-        </w:rPr>
-      </w:pPr>
-    </w:p>
-    <w:p>
-      <w:pPr>
-        <w:spacing w:line="360" w:lineRule="auto"/>
-        <w:jc w:val="center"/>
-        <w:rPr>
-          <w:sz w:val="28"/>
-          <w:szCs w:val="28"/>
-        </w:rPr>
-      </w:pPr>
     </w:p>
     <w:p>
       <w:pPr>
@@ -1137,7 +1038,23 @@
           <w:szCs w:val="28"/>
           <w:lang w:val="vi-VN"/>
         </w:rPr>
-        <w:t>Đây là tài khoản truy cập from quản lý mọi chức năng trong ứng dụng quản ly</w:t>
+        <w:t xml:space="preserve">Đây là tài khoản truy cập </w:t>
+      </w:r>
+      <w:r>
+        <w:rPr>
+          <w:sz w:val="28"/>
+          <w:szCs w:val="28"/>
+          <w:lang w:val="vi-VN"/>
+        </w:rPr>
+        <w:t>form</w:t>
+      </w:r>
+      <w:r>
+        <w:rPr>
+          <w:sz w:val="28"/>
+          <w:szCs w:val="28"/>
+          <w:lang w:val="vi-VN"/>
+        </w:rPr>
+        <w:t xml:space="preserve"> quản lý mọi chức năng trong ứng dụng quản ly</w:t>
       </w:r>
     </w:p>
     <w:p>
@@ -1159,7 +1076,7 @@
         </w:rPr>
         <w:lastRenderedPageBreak/>
         <w:drawing>
-          <wp:inline distT="0" distB="0" distL="114300" distR="114300" wp14:anchorId="0312709B" wp14:editId="7576A726">
+          <wp:inline distT="0" distB="0" distL="114300" distR="114300" wp14:anchorId="2E421307" wp14:editId="37E0C883">
             <wp:extent cx="4011295" cy="3289935"/>
             <wp:effectExtent l="0" t="0" r="12065" b="1905"/>
             <wp:docPr id="11" name="Picture 11" descr="Screenshot (94)"/>
@@ -1234,7 +1151,7 @@
           <w:szCs w:val="28"/>
         </w:rPr>
         <w:drawing>
-          <wp:inline distT="0" distB="0" distL="114300" distR="114300" wp14:anchorId="63F74987" wp14:editId="20CCA007">
+          <wp:inline distT="0" distB="0" distL="114300" distR="114300" wp14:anchorId="457922AE" wp14:editId="533445ED">
             <wp:extent cx="3481070" cy="3634740"/>
             <wp:effectExtent l="0" t="0" r="8890" b="7620"/>
             <wp:docPr id="2" name="Content Placeholder 1" descr="Screenshot (89)"/>
@@ -1311,7 +1228,7 @@
         </w:rPr>
         <w:lastRenderedPageBreak/>
         <w:drawing>
-          <wp:inline distT="0" distB="0" distL="114300" distR="114300" wp14:anchorId="6523FA2B" wp14:editId="3041245B">
+          <wp:inline distT="0" distB="0" distL="114300" distR="114300" wp14:anchorId="176B7156" wp14:editId="0FE7BAB9">
             <wp:extent cx="3519805" cy="2787015"/>
             <wp:effectExtent l="0" t="0" r="635" b="1905"/>
             <wp:docPr id="12" name="Picture 12" descr="Screenshot (95)"/>
@@ -1413,7 +1330,7 @@
           <w:szCs w:val="28"/>
         </w:rPr>
         <w:drawing>
-          <wp:inline distT="0" distB="0" distL="114300" distR="114300" wp14:anchorId="4E1C7DA4" wp14:editId="360CDA77">
+          <wp:inline distT="0" distB="0" distL="114300" distR="114300" wp14:anchorId="47F313D0" wp14:editId="534BECC6">
             <wp:extent cx="5267325" cy="2979420"/>
             <wp:effectExtent l="0" t="0" r="5715" b="7620"/>
             <wp:docPr id="3" name="Picture 3" descr="Screenshot (124)"/>
@@ -1518,7 +1435,7 @@
         </w:rPr>
         <w:lastRenderedPageBreak/>
         <w:drawing>
-          <wp:inline distT="0" distB="0" distL="114300" distR="114300" wp14:anchorId="2625D190" wp14:editId="13E53BFC">
+          <wp:inline distT="0" distB="0" distL="114300" distR="114300" wp14:anchorId="22C75C72" wp14:editId="55324633">
             <wp:extent cx="5273040" cy="2988310"/>
             <wp:effectExtent l="0" t="0" r="0" b="13970"/>
             <wp:docPr id="4" name="Picture 4" descr="Screenshot (106)"/>
@@ -1573,7 +1490,23 @@
           <w:szCs w:val="28"/>
           <w:lang w:val="vi-VN"/>
         </w:rPr>
-        <w:t>Đây là from bao gồm các thành phần chính:</w:t>
+        <w:t xml:space="preserve">Đây là </w:t>
+      </w:r>
+      <w:r>
+        <w:rPr>
+          <w:sz w:val="28"/>
+          <w:szCs w:val="28"/>
+          <w:lang w:val="vi-VN"/>
+        </w:rPr>
+        <w:t>form</w:t>
+      </w:r>
+      <w:r>
+        <w:rPr>
+          <w:sz w:val="28"/>
+          <w:szCs w:val="28"/>
+          <w:lang w:val="vi-VN"/>
+        </w:rPr>
+        <w:t xml:space="preserve"> bao gồm các thành phần chính:</w:t>
       </w:r>
     </w:p>
     <w:p>
@@ -1718,10 +1651,10 @@
           <w:lang w:val="vi-VN"/>
         </w:rPr>
         <w:drawing>
-          <wp:inline distT="0" distB="0" distL="114300" distR="114300" wp14:anchorId="5C3AEEA3" wp14:editId="5BE1D6FA">
-            <wp:extent cx="5265420" cy="2990215"/>
-            <wp:effectExtent l="0" t="0" r="7620" b="12065"/>
-            <wp:docPr id="5" name="Picture 5" descr="Screenshot (107)"/>
+          <wp:inline distT="0" distB="0" distL="114300" distR="114300" wp14:anchorId="04BBE2A1" wp14:editId="15FB4BF0">
+            <wp:extent cx="5262562" cy="2990215"/>
+            <wp:effectExtent l="0" t="0" r="0" b="635"/>
+            <wp:docPr id="5" name="Picture 5"/>
             <wp:cNvGraphicFramePr>
               <a:graphicFrameLocks xmlns:a="http://schemas.openxmlformats.org/drawingml/2006/main" noChangeAspect="1"/>
             </wp:cNvGraphicFramePr>
@@ -1729,13 +1662,19 @@
               <a:graphicData uri="http://schemas.openxmlformats.org/drawingml/2006/picture">
                 <pic:pic xmlns:pic="http://schemas.openxmlformats.org/drawingml/2006/picture">
                   <pic:nvPicPr>
-                    <pic:cNvPr id="5" name="Picture 5" descr="Screenshot (107)"/>
+                    <pic:cNvPr id="5" name="Picture 5"/>
                     <pic:cNvPicPr>
                       <a:picLocks noChangeAspect="1"/>
                     </pic:cNvPicPr>
                   </pic:nvPicPr>
                   <pic:blipFill>
-                    <a:blip r:embed="rId16"/>
+                    <a:blip r:embed="rId16">
+                      <a:extLst>
+                        <a:ext uri="{28A0092B-C50C-407E-A947-70E740481C1C}">
+                          <a14:useLocalDpi xmlns:a14="http://schemas.microsoft.com/office/drawing/2010/main" val="0"/>
+                        </a:ext>
+                      </a:extLst>
+                    </a:blip>
                     <a:stretch>
                       <a:fillRect/>
                     </a:stretch>
@@ -1743,7 +1682,7 @@
                   <pic:spPr>
                     <a:xfrm>
                       <a:off x="0" y="0"/>
-                      <a:ext cx="5265420" cy="2990215"/>
+                      <a:ext cx="5262562" cy="2990215"/>
                     </a:xfrm>
                     <a:prstGeom prst="rect">
                       <a:avLst/>
@@ -1785,7 +1724,23 @@
           <w:szCs w:val="28"/>
           <w:lang w:val="vi-VN"/>
         </w:rPr>
-        <w:t>Đây là from bao gồm các thành phần chính:</w:t>
+        <w:t xml:space="preserve">Đây là </w:t>
+      </w:r>
+      <w:r>
+        <w:rPr>
+          <w:sz w:val="28"/>
+          <w:szCs w:val="28"/>
+          <w:lang w:val="vi-VN"/>
+        </w:rPr>
+        <w:t>form</w:t>
+      </w:r>
+      <w:r>
+        <w:rPr>
+          <w:sz w:val="28"/>
+          <w:szCs w:val="28"/>
+          <w:lang w:val="vi-VN"/>
+        </w:rPr>
+        <w:t xml:space="preserve"> bao gồm các thành phần chính:</w:t>
       </w:r>
     </w:p>
     <w:p>
@@ -1882,10 +1837,10 @@
           <w:lang w:val="vi-VN"/>
         </w:rPr>
         <w:drawing>
-          <wp:inline distT="0" distB="0" distL="114300" distR="114300" wp14:anchorId="02012704" wp14:editId="0142710A">
-            <wp:extent cx="5265420" cy="2994660"/>
-            <wp:effectExtent l="0" t="0" r="7620" b="7620"/>
-            <wp:docPr id="8" name="Picture 8" descr="Screenshot (108)"/>
+          <wp:inline distT="0" distB="0" distL="114300" distR="114300" wp14:anchorId="7B42C2E4" wp14:editId="3967CF89">
+            <wp:extent cx="5265420" cy="2987008"/>
+            <wp:effectExtent l="0" t="0" r="0" b="4445"/>
+            <wp:docPr id="8" name="Picture 8"/>
             <wp:cNvGraphicFramePr>
               <a:graphicFrameLocks xmlns:a="http://schemas.openxmlformats.org/drawingml/2006/main" noChangeAspect="1"/>
             </wp:cNvGraphicFramePr>
@@ -1893,13 +1848,19 @@
               <a:graphicData uri="http://schemas.openxmlformats.org/drawingml/2006/picture">
                 <pic:pic xmlns:pic="http://schemas.openxmlformats.org/drawingml/2006/picture">
                   <pic:nvPicPr>
-                    <pic:cNvPr id="8" name="Picture 8" descr="Screenshot (108)"/>
+                    <pic:cNvPr id="8" name="Picture 8"/>
                     <pic:cNvPicPr>
                       <a:picLocks noChangeAspect="1"/>
                     </pic:cNvPicPr>
                   </pic:nvPicPr>
                   <pic:blipFill>
-                    <a:blip r:embed="rId17"/>
+                    <a:blip r:embed="rId17">
+                      <a:extLst>
+                        <a:ext uri="{28A0092B-C50C-407E-A947-70E740481C1C}">
+                          <a14:useLocalDpi xmlns:a14="http://schemas.microsoft.com/office/drawing/2010/main" val="0"/>
+                        </a:ext>
+                      </a:extLst>
+                    </a:blip>
                     <a:stretch>
                       <a:fillRect/>
                     </a:stretch>
@@ -1907,7 +1868,7 @@
                   <pic:spPr>
                     <a:xfrm>
                       <a:off x="0" y="0"/>
-                      <a:ext cx="5265420" cy="2994660"/>
+                      <a:ext cx="5265420" cy="2987008"/>
                     </a:xfrm>
                     <a:prstGeom prst="rect">
                       <a:avLst/>
@@ -1923,6 +1884,25 @@
     <w:p>
       <w:pPr>
         <w:spacing w:line="360" w:lineRule="auto"/>
+        <w:jc w:val="center"/>
+        <w:rPr>
+          <w:sz w:val="28"/>
+          <w:szCs w:val="28"/>
+          <w:lang w:val="vi-VN"/>
+        </w:rPr>
+      </w:pPr>
+      <w:r>
+        <w:rPr>
+          <w:sz w:val="28"/>
+          <w:szCs w:val="28"/>
+          <w:lang w:val="vi-VN"/>
+        </w:rPr>
+        <w:t>(sửa)</w:t>
+      </w:r>
+    </w:p>
+    <w:p>
+      <w:pPr>
+        <w:spacing w:line="360" w:lineRule="auto"/>
         <w:ind w:leftChars="100" w:left="200" w:firstLine="718"/>
         <w:jc w:val="both"/>
         <w:rPr>
@@ -1987,7 +1967,7 @@
           <w:lang w:val="vi-VN"/>
         </w:rPr>
         <w:drawing>
-          <wp:inline distT="0" distB="0" distL="114300" distR="114300" wp14:anchorId="6CF74308" wp14:editId="64D375CC">
+          <wp:inline distT="0" distB="0" distL="114300" distR="114300" wp14:anchorId="46ECBB9F" wp14:editId="02E695F0">
             <wp:extent cx="5267325" cy="2992755"/>
             <wp:effectExtent l="0" t="0" r="5715" b="9525"/>
             <wp:docPr id="14" name="Picture 14" descr="Screenshot (110)"/>
@@ -2042,7 +2022,23 @@
           <w:szCs w:val="28"/>
           <w:lang w:val="vi-VN"/>
         </w:rPr>
-        <w:t>Đây là from bao gồm các thành phần chính:</w:t>
+        <w:t xml:space="preserve">Đây là </w:t>
+      </w:r>
+      <w:r>
+        <w:rPr>
+          <w:sz w:val="28"/>
+          <w:szCs w:val="28"/>
+          <w:lang w:val="vi-VN"/>
+        </w:rPr>
+        <w:t>form</w:t>
+      </w:r>
+      <w:r>
+        <w:rPr>
+          <w:sz w:val="28"/>
+          <w:szCs w:val="28"/>
+          <w:lang w:val="vi-VN"/>
+        </w:rPr>
+        <w:t xml:space="preserve"> bao gồm các thành phần chính:</w:t>
       </w:r>
     </w:p>
     <w:p>
@@ -2083,29 +2079,44 @@
           <w:szCs w:val="28"/>
           <w:lang w:val="vi-VN"/>
         </w:rPr>
-        <w:tab/>
-        <w:t>Các tác vụ bàn: đổi nhanh trạng thái bàn, chuyển bàn</w:t>
-      </w:r>
-    </w:p>
-    <w:p>
-      <w:pPr>
-        <w:spacing w:line="360" w:lineRule="auto"/>
-        <w:ind w:leftChars="100" w:left="200"/>
-        <w:jc w:val="both"/>
-        <w:rPr>
-          <w:sz w:val="28"/>
-          <w:szCs w:val="28"/>
-          <w:lang w:val="vi-VN"/>
-        </w:rPr>
-      </w:pPr>
-      <w:r>
-        <w:rPr>
-          <w:sz w:val="28"/>
-          <w:szCs w:val="28"/>
-          <w:lang w:val="vi-VN"/>
-        </w:rPr>
         <w:lastRenderedPageBreak/>
         <w:tab/>
+        <w:t xml:space="preserve">Các tác vụ bàn: đổi nhanh trạng thái bàn, chuyển </w:t>
+      </w:r>
+      <w:r>
+        <w:rPr>
+          <w:sz w:val="28"/>
+          <w:szCs w:val="28"/>
+        </w:rPr>
+        <w:t xml:space="preserve">nhanh </w:t>
+      </w:r>
+      <w:r>
+        <w:rPr>
+          <w:sz w:val="28"/>
+          <w:szCs w:val="28"/>
+          <w:lang w:val="vi-VN"/>
+        </w:rPr>
+        <w:t>bàn</w:t>
+      </w:r>
+    </w:p>
+    <w:p>
+      <w:pPr>
+        <w:spacing w:line="360" w:lineRule="auto"/>
+        <w:ind w:leftChars="100" w:left="200"/>
+        <w:jc w:val="both"/>
+        <w:rPr>
+          <w:sz w:val="28"/>
+          <w:szCs w:val="28"/>
+          <w:lang w:val="vi-VN"/>
+        </w:rPr>
+      </w:pPr>
+      <w:r>
+        <w:rPr>
+          <w:sz w:val="28"/>
+          <w:szCs w:val="28"/>
+          <w:lang w:val="vi-VN"/>
+        </w:rPr>
+        <w:tab/>
       </w:r>
       <w:r>
         <w:rPr>
@@ -2136,7 +2147,7 @@
           <w:lang w:val="vi-VN"/>
         </w:rPr>
         <w:drawing>
-          <wp:inline distT="0" distB="0" distL="114300" distR="114300" wp14:anchorId="1F5AEF80" wp14:editId="7EA2B38C">
+          <wp:inline distT="0" distB="0" distL="114300" distR="114300" wp14:anchorId="6312BD20" wp14:editId="60EE6385">
             <wp:extent cx="5265420" cy="2994660"/>
             <wp:effectExtent l="0" t="0" r="7620" b="7620"/>
             <wp:docPr id="13" name="Picture 13" descr="Screenshot (109)"/>
@@ -2242,10 +2253,10 @@
           <w:lang w:val="vi-VN"/>
         </w:rPr>
         <w:drawing>
-          <wp:inline distT="0" distB="0" distL="114300" distR="114300" wp14:anchorId="42CF0EF3" wp14:editId="1C7D5B51">
-            <wp:extent cx="5262880" cy="2988310"/>
-            <wp:effectExtent l="0" t="0" r="10160" b="13970"/>
-            <wp:docPr id="15" name="Picture 15" descr="Screenshot (111)"/>
+          <wp:inline distT="0" distB="0" distL="114300" distR="114300" wp14:anchorId="346CCF91" wp14:editId="28C3D444">
+            <wp:extent cx="5259210" cy="2988310"/>
+            <wp:effectExtent l="0" t="0" r="0" b="2540"/>
+            <wp:docPr id="15" name="Picture 15"/>
             <wp:cNvGraphicFramePr>
               <a:graphicFrameLocks xmlns:a="http://schemas.openxmlformats.org/drawingml/2006/main" noChangeAspect="1"/>
             </wp:cNvGraphicFramePr>
@@ -2253,13 +2264,19 @@
               <a:graphicData uri="http://schemas.openxmlformats.org/drawingml/2006/picture">
                 <pic:pic xmlns:pic="http://schemas.openxmlformats.org/drawingml/2006/picture">
                   <pic:nvPicPr>
-                    <pic:cNvPr id="15" name="Picture 15" descr="Screenshot (111)"/>
+                    <pic:cNvPr id="15" name="Picture 15"/>
                     <pic:cNvPicPr>
                       <a:picLocks noChangeAspect="1"/>
                     </pic:cNvPicPr>
                   </pic:nvPicPr>
                   <pic:blipFill>
-                    <a:blip r:embed="rId20"/>
+                    <a:blip r:embed="rId20">
+                      <a:extLst>
+                        <a:ext uri="{28A0092B-C50C-407E-A947-70E740481C1C}">
+                          <a14:useLocalDpi xmlns:a14="http://schemas.microsoft.com/office/drawing/2010/main" val="0"/>
+                        </a:ext>
+                      </a:extLst>
+                    </a:blip>
                     <a:stretch>
                       <a:fillRect/>
                     </a:stretch>
@@ -2267,7 +2284,7 @@
                   <pic:spPr>
                     <a:xfrm>
                       <a:off x="0" y="0"/>
-                      <a:ext cx="5262880" cy="2988310"/>
+                      <a:ext cx="5259210" cy="2988310"/>
                     </a:xfrm>
                     <a:prstGeom prst="rect">
                       <a:avLst/>
@@ -2331,10 +2348,10 @@
         </w:rPr>
         <w:lastRenderedPageBreak/>
         <w:drawing>
-          <wp:inline distT="0" distB="0" distL="114300" distR="114300" wp14:anchorId="10250081" wp14:editId="769112AD">
-            <wp:extent cx="5267325" cy="2988310"/>
-            <wp:effectExtent l="0" t="0" r="5715" b="13970"/>
-            <wp:docPr id="16" name="Picture 16" descr="Screenshot (112)"/>
+          <wp:inline distT="0" distB="0" distL="114300" distR="114300" wp14:anchorId="056BC157" wp14:editId="45BA0B52">
+            <wp:extent cx="5259210" cy="2988310"/>
+            <wp:effectExtent l="0" t="0" r="0" b="2540"/>
+            <wp:docPr id="16" name="Picture 16"/>
             <wp:cNvGraphicFramePr>
               <a:graphicFrameLocks xmlns:a="http://schemas.openxmlformats.org/drawingml/2006/main" noChangeAspect="1"/>
             </wp:cNvGraphicFramePr>
@@ -2342,13 +2359,19 @@
               <a:graphicData uri="http://schemas.openxmlformats.org/drawingml/2006/picture">
                 <pic:pic xmlns:pic="http://schemas.openxmlformats.org/drawingml/2006/picture">
                   <pic:nvPicPr>
-                    <pic:cNvPr id="16" name="Picture 16" descr="Screenshot (112)"/>
+                    <pic:cNvPr id="16" name="Picture 16"/>
                     <pic:cNvPicPr>
                       <a:picLocks noChangeAspect="1"/>
                     </pic:cNvPicPr>
                   </pic:nvPicPr>
                   <pic:blipFill>
-                    <a:blip r:embed="rId21"/>
+                    <a:blip r:embed="rId21">
+                      <a:extLst>
+                        <a:ext uri="{28A0092B-C50C-407E-A947-70E740481C1C}">
+                          <a14:useLocalDpi xmlns:a14="http://schemas.microsoft.com/office/drawing/2010/main" val="0"/>
+                        </a:ext>
+                      </a:extLst>
+                    </a:blip>
                     <a:stretch>
                       <a:fillRect/>
                     </a:stretch>
@@ -2356,7 +2379,7 @@
                   <pic:spPr>
                     <a:xfrm>
                       <a:off x="0" y="0"/>
-                      <a:ext cx="5267325" cy="2988310"/>
+                      <a:ext cx="5259210" cy="2988310"/>
                     </a:xfrm>
                     <a:prstGeom prst="rect">
                       <a:avLst/>
@@ -2372,6 +2395,25 @@
     <w:p>
       <w:pPr>
         <w:spacing w:line="360" w:lineRule="auto"/>
+        <w:jc w:val="center"/>
+        <w:rPr>
+          <w:sz w:val="28"/>
+          <w:szCs w:val="28"/>
+          <w:lang w:val="vi-VN"/>
+        </w:rPr>
+      </w:pPr>
+      <w:r>
+        <w:rPr>
+          <w:sz w:val="28"/>
+          <w:szCs w:val="28"/>
+          <w:lang w:val="vi-VN"/>
+        </w:rPr>
+        <w:t>(sửa)</w:t>
+      </w:r>
+    </w:p>
+    <w:p>
+      <w:pPr>
+        <w:spacing w:line="360" w:lineRule="auto"/>
         <w:ind w:leftChars="100" w:left="200" w:firstLine="718"/>
         <w:jc w:val="both"/>
         <w:rPr>
@@ -2476,7 +2518,7 @@
           <w:szCs w:val="28"/>
         </w:rPr>
         <w:drawing>
-          <wp:inline distT="0" distB="0" distL="114300" distR="114300" wp14:anchorId="3686716E" wp14:editId="5EBA6918">
+          <wp:inline distT="0" distB="0" distL="114300" distR="114300" wp14:anchorId="129DB42B" wp14:editId="4715898C">
             <wp:extent cx="5264150" cy="2981325"/>
             <wp:effectExtent l="0" t="0" r="8890" b="5715"/>
             <wp:docPr id="18" name="Picture 18" descr="Screenshot (121)"/>
@@ -2531,7 +2573,23 @@
           <w:szCs w:val="28"/>
           <w:lang w:val="vi-VN"/>
         </w:rPr>
-        <w:t>Đây là from bao gồm các thành phần chính:</w:t>
+        <w:t xml:space="preserve">Đây là </w:t>
+      </w:r>
+      <w:r>
+        <w:rPr>
+          <w:sz w:val="28"/>
+          <w:szCs w:val="28"/>
+          <w:lang w:val="vi-VN"/>
+        </w:rPr>
+        <w:t>form</w:t>
+      </w:r>
+      <w:r>
+        <w:rPr>
+          <w:sz w:val="28"/>
+          <w:szCs w:val="28"/>
+          <w:lang w:val="vi-VN"/>
+        </w:rPr>
+        <w:t xml:space="preserve"> bao gồm các thành phần chính:</w:t>
       </w:r>
     </w:p>
     <w:p>
@@ -2626,7 +2684,7 @@
         </w:rPr>
         <w:lastRenderedPageBreak/>
         <w:drawing>
-          <wp:inline distT="0" distB="0" distL="114300" distR="114300" wp14:anchorId="305E9948" wp14:editId="382B37A6">
+          <wp:inline distT="0" distB="0" distL="114300" distR="114300" wp14:anchorId="204A94FB" wp14:editId="684221D8">
             <wp:extent cx="5273040" cy="2983865"/>
             <wp:effectExtent l="0" t="0" r="0" b="3175"/>
             <wp:docPr id="22" name="Picture 22" descr="Screenshot (123)"/>
@@ -2745,7 +2803,7 @@
           <w:szCs w:val="28"/>
         </w:rPr>
         <w:drawing>
-          <wp:inline distT="0" distB="0" distL="114300" distR="114300" wp14:anchorId="6D02A2A2" wp14:editId="19261E0F">
+          <wp:inline distT="0" distB="0" distL="114300" distR="114300" wp14:anchorId="4C19524E" wp14:editId="02775753">
             <wp:extent cx="5264150" cy="3001010"/>
             <wp:effectExtent l="0" t="0" r="8890" b="1270"/>
             <wp:docPr id="21" name="Picture 21" descr="Screenshot (122)"/>
@@ -2835,7 +2893,7 @@
         </w:rPr>
         <w:lastRenderedPageBreak/>
         <w:drawing>
-          <wp:inline distT="0" distB="0" distL="114300" distR="114300" wp14:anchorId="665BED01" wp14:editId="6FA02B1C">
+          <wp:inline distT="0" distB="0" distL="114300" distR="114300" wp14:anchorId="375DCE97" wp14:editId="24CB3C9E">
             <wp:extent cx="5269865" cy="2964180"/>
             <wp:effectExtent l="0" t="0" r="3175" b="7620"/>
             <wp:docPr id="23" name="Picture 23" descr="Screenshot (119)"/>
@@ -2909,7 +2967,7 @@
           <w:szCs w:val="28"/>
         </w:rPr>
         <w:drawing>
-          <wp:inline distT="0" distB="0" distL="114300" distR="114300" wp14:anchorId="6EA2B2A7" wp14:editId="72AC96A5">
+          <wp:inline distT="0" distB="0" distL="114300" distR="114300" wp14:anchorId="23E14800" wp14:editId="1493F03C">
             <wp:extent cx="3449320" cy="4191635"/>
             <wp:effectExtent l="0" t="0" r="10160" b="14605"/>
             <wp:docPr id="1" name="Picture 2"/>
@@ -2964,89 +3022,16 @@
           <w:szCs w:val="28"/>
           <w:lang w:val="vi-VN"/>
         </w:rPr>
-        <w:t>From đặt lại mật khẩu cho phép đặt lại tài khoản đủ các thông tin cần thiết</w:t>
-      </w:r>
-    </w:p>
-    <w:p>
-      <w:pPr>
-        <w:spacing w:line="360" w:lineRule="auto"/>
-        <w:rPr>
-          <w:sz w:val="28"/>
-          <w:szCs w:val="28"/>
-        </w:rPr>
-      </w:pPr>
-    </w:p>
-    <w:p>
-      <w:pPr>
-        <w:spacing w:line="360" w:lineRule="auto"/>
-        <w:rPr>
-          <w:sz w:val="28"/>
-          <w:szCs w:val="28"/>
-        </w:rPr>
-      </w:pPr>
-    </w:p>
-    <w:p>
-      <w:pPr>
-        <w:spacing w:line="360" w:lineRule="auto"/>
-        <w:rPr>
-          <w:sz w:val="28"/>
-          <w:szCs w:val="28"/>
-        </w:rPr>
-      </w:pPr>
-    </w:p>
-    <w:p>
-      <w:pPr>
-        <w:spacing w:line="360" w:lineRule="auto"/>
-        <w:rPr>
-          <w:sz w:val="28"/>
-          <w:szCs w:val="28"/>
-        </w:rPr>
-      </w:pPr>
-    </w:p>
-    <w:p>
-      <w:pPr>
-        <w:spacing w:line="360" w:lineRule="auto"/>
-        <w:rPr>
-          <w:sz w:val="28"/>
-          <w:szCs w:val="28"/>
-        </w:rPr>
-      </w:pPr>
-    </w:p>
-    <w:p>
-      <w:pPr>
-        <w:spacing w:line="360" w:lineRule="auto"/>
-        <w:rPr>
-          <w:sz w:val="28"/>
-          <w:szCs w:val="28"/>
-        </w:rPr>
-      </w:pPr>
-    </w:p>
-    <w:p>
-      <w:pPr>
-        <w:spacing w:line="360" w:lineRule="auto"/>
-        <w:rPr>
-          <w:sz w:val="28"/>
-          <w:szCs w:val="28"/>
-        </w:rPr>
-      </w:pPr>
-    </w:p>
-    <w:p>
-      <w:pPr>
-        <w:spacing w:line="360" w:lineRule="auto"/>
-        <w:rPr>
-          <w:sz w:val="28"/>
-          <w:szCs w:val="28"/>
-        </w:rPr>
-      </w:pPr>
-    </w:p>
-    <w:p>
-      <w:pPr>
-        <w:spacing w:line="360" w:lineRule="auto"/>
-        <w:rPr>
-          <w:sz w:val="28"/>
-          <w:szCs w:val="28"/>
-        </w:rPr>
-      </w:pPr>
+        <w:t>Form</w:t>
+      </w:r>
+      <w:r>
+        <w:rPr>
+          <w:sz w:val="28"/>
+          <w:szCs w:val="28"/>
+          <w:lang w:val="vi-VN"/>
+        </w:rPr>
+        <w:t xml:space="preserve"> đặt lại mật khẩu cho phép đặt lại tài khoản đủ các thông tin cần thiết</w:t>
+      </w:r>
     </w:p>
     <w:p>
       <w:pPr>
@@ -3104,7 +3089,7 @@
       <mc:AlternateContent>
         <mc:Choice Requires="wps">
           <w:drawing>
-            <wp:anchor distT="0" distB="0" distL="114300" distR="114300" simplePos="0" relativeHeight="251659264" behindDoc="0" locked="0" layoutInCell="1" allowOverlap="1" wp14:anchorId="1D396709" wp14:editId="3E328B87">
+            <wp:anchor distT="0" distB="0" distL="114300" distR="114300" simplePos="0" relativeHeight="251659264" behindDoc="0" locked="0" layoutInCell="1" allowOverlap="1" wp14:anchorId="52583EC7" wp14:editId="1E6D3F9F">
               <wp:simplePos x="0" y="0"/>
               <wp:positionH relativeFrom="margin">
                 <wp:align>left</wp:align>
@@ -3133,22 +3118,6 @@
                       <a:ln w="6350">
                         <a:noFill/>
                       </a:ln>
-                      <a:extLst>
-                        <a:ext uri="{909E8E84-426E-40DD-AFC4-6F175D3DCCD1}">
-                          <a14:hiddenFill xmlns:a14="http://schemas.microsoft.com/office/drawing/2010/main">
-                            <a:solidFill>
-                              <a:schemeClr val="lt1"/>
-                            </a:solidFill>
-                          </a14:hiddenFill>
-                        </a:ext>
-                        <a:ext uri="{91240B29-F687-4F45-9708-019B960494DF}">
-                          <a14:hiddenLine xmlns:a14="http://schemas.microsoft.com/office/drawing/2010/main" w="6350">
-                            <a:solidFill>
-                              <a:prstClr val="black"/>
-                            </a:solidFill>
-                          </a14:hiddenLine>
-                        </a:ext>
-                      </a:extLst>
                     </wps:spPr>
                     <wps:style>
                       <a:lnRef idx="0">
@@ -3199,11 +3168,11 @@
         </mc:Choice>
         <mc:Fallback>
           <w:pict>
-            <v:shapetype w14:anchorId="1D396709" id="_x0000_t202" coordsize="21600,21600" o:spt="202" path="m,l,21600r21600,l21600,xe">
+            <v:shapetype w14:anchorId="52583EC7" id="_x0000_t202" coordsize="21600,21600" o:spt="202" path="m,l,21600r21600,l21600,xe">
               <v:stroke joinstyle="miter"/>
               <v:path gradientshapeok="t" o:connecttype="rect"/>
             </v:shapetype>
-            <v:shape id="Text Box 7" o:spid="_x0000_s1026" type="#_x0000_t202" style="position:absolute;margin-left:0;margin-top:0;width:2in;height:2in;z-index:251659264;visibility:visible;mso-wrap-style:none;mso-wrap-distance-left:9pt;mso-wrap-distance-top:0;mso-wrap-distance-right:9pt;mso-wrap-distance-bottom:0;mso-position-horizontal:left;mso-position-horizontal-relative:margin;mso-position-vertical:absolute;mso-position-vertical-relative:text;v-text-anchor:top" o:gfxdata="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" filled="f" fillcolor="white [3201]" stroked="f" strokeweight=".5pt">
+            <v:shape id="Text Box 7" o:spid="_x0000_s1026" type="#_x0000_t202" style="position:absolute;margin-left:0;margin-top:0;width:2in;height:2in;z-index:251659264;visibility:visible;mso-wrap-style:none;mso-wrap-distance-left:9pt;mso-wrap-distance-top:0;mso-wrap-distance-right:9pt;mso-wrap-distance-bottom:0;mso-position-horizontal:left;mso-position-horizontal-relative:margin;mso-position-vertical:absolute;mso-position-vertical-relative:text;v-text-anchor:top" o:gfxdata="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" filled="f" stroked="f" strokeweight=".5pt">
               <v:textbox style="mso-fit-shape-to-text:t" inset="0,0,0,0">
                 <w:txbxContent>
                   <w:p>
@@ -3312,13 +3281,13 @@
       <w:lvlJc w:val="left"/>
     </w:lvl>
   </w:abstractNum>
-  <w:num w:numId="1" w16cid:durableId="445269246">
+  <w:num w:numId="1" w16cid:durableId="1932010818">
     <w:abstractNumId w:val="0"/>
   </w:num>
-  <w:num w:numId="2" w16cid:durableId="1258951434">
+  <w:num w:numId="2" w16cid:durableId="1867257666">
     <w:abstractNumId w:val="1"/>
   </w:num>
-  <w:num w:numId="3" w16cid:durableId="295532634">
+  <w:num w:numId="3" w16cid:durableId="1316028623">
     <w:abstractNumId w:val="2"/>
   </w:num>
 </w:numbering>
@@ -3346,9 +3315,10 @@
     <w:lsdException w:name="heading 7" w:semiHidden="1" w:unhideWhenUsed="1" w:qFormat="1"/>
     <w:lsdException w:name="heading 8" w:semiHidden="1" w:unhideWhenUsed="1" w:qFormat="1"/>
     <w:lsdException w:name="heading 9" w:semiHidden="1" w:unhideWhenUsed="1" w:qFormat="1"/>
+    <w:lsdException w:name="header" w:qFormat="1"/>
     <w:lsdException w:name="caption" w:semiHidden="1" w:unhideWhenUsed="1" w:qFormat="1"/>
     <w:lsdException w:name="Title" w:qFormat="1"/>
-    <w:lsdException w:name="Default Paragraph Font" w:semiHidden="1" w:uiPriority="1" w:unhideWhenUsed="1"/>
+    <w:lsdException w:name="Default Paragraph Font" w:semiHidden="1" w:uiPriority="1" w:unhideWhenUsed="1" w:qFormat="1"/>
     <w:lsdException w:name="Subtitle" w:qFormat="1"/>
     <w:lsdException w:name="Strong" w:qFormat="1"/>
     <w:lsdException w:name="Emphasis" w:qFormat="1"/>
@@ -3675,6 +3645,7 @@
   <w:style w:type="paragraph" w:styleId="Header">
     <w:name w:val="header"/>
     <w:basedOn w:val="Normal"/>
+    <w:qFormat/>
     <w:pPr>
       <w:tabs>
         <w:tab w:val="center" w:pos="4153"/>

</xml_diff>